<commit_message>
Procurando e lendo artigos e alterando Objetivo
</commit_message>
<xml_diff>
--- a/Objetivo/Objetivo - Não Concluido.docx
+++ b/Objetivo/Objetivo - Não Concluido.docx
@@ -4,7 +4,7 @@
   <w:body>
     <w:p>
       <w:pPr>
-        <w:spacing w:after="0" w:line="360" w:lineRule="auto"/>
+        <w:spacing w:after="0" w:line="240" w:lineRule="auto"/>
         <w:jc w:val="both"/>
         <w:rPr>
           <w:rFonts w:ascii="Arial" w:eastAsia="Times New Roman" w:hAnsi="Arial" w:cs="Arial"/>
@@ -101,12 +101,48 @@
           <w:sz w:val="24"/>
           <w:szCs w:val="24"/>
         </w:rPr>
-        <w:t xml:space="preserve">Tudo isso hoje em dia já está ultrapassado e há a ideia de levar todo o conteúdo e campanhas para a Internet e redes sociais. </w:t>
-      </w:r>
-    </w:p>
-    <w:p>
-      <w:pPr>
-        <w:spacing w:after="0" w:line="360" w:lineRule="auto"/>
+        <w:t>Tudo isso</w:t>
+      </w:r>
+      <w:r>
+        <w:rPr>
+          <w:rFonts w:ascii="Arial" w:eastAsia="Times New Roman" w:hAnsi="Arial" w:cs="Arial"/>
+          <w:color w:val="000000"/>
+          <w:sz w:val="24"/>
+          <w:szCs w:val="24"/>
+        </w:rPr>
+        <w:t>,</w:t>
+      </w:r>
+      <w:r>
+        <w:rPr>
+          <w:rFonts w:ascii="Arial" w:eastAsia="Times New Roman" w:hAnsi="Arial" w:cs="Arial"/>
+          <w:color w:val="000000"/>
+          <w:sz w:val="24"/>
+          <w:szCs w:val="24"/>
+        </w:rPr>
+        <w:t xml:space="preserve"> hoje em dia</w:t>
+      </w:r>
+      <w:r>
+        <w:rPr>
+          <w:rFonts w:ascii="Arial" w:eastAsia="Times New Roman" w:hAnsi="Arial" w:cs="Arial"/>
+          <w:color w:val="000000"/>
+          <w:sz w:val="24"/>
+          <w:szCs w:val="24"/>
+        </w:rPr>
+        <w:t>,</w:t>
+      </w:r>
+      <w:r>
+        <w:rPr>
+          <w:rFonts w:ascii="Arial" w:eastAsia="Times New Roman" w:hAnsi="Arial" w:cs="Arial"/>
+          <w:color w:val="000000"/>
+          <w:sz w:val="24"/>
+          <w:szCs w:val="24"/>
+        </w:rPr>
+        <w:t xml:space="preserve"> já está ultrapassado e há a ideia de levar todo o conteúdo e campanhas para a Internet e redes sociais. </w:t>
+      </w:r>
+    </w:p>
+    <w:p>
+      <w:pPr>
+        <w:spacing w:after="0" w:line="240" w:lineRule="auto"/>
         <w:jc w:val="both"/>
         <w:rPr>
           <w:rFonts w:ascii="Arial" w:eastAsia="Times New Roman" w:hAnsi="Arial" w:cs="Arial"/>
@@ -182,6 +218,7 @@
       <w:r>
         <w:rPr>
           <w:rFonts w:ascii="Arial" w:eastAsia="Times New Roman" w:hAnsi="Arial" w:cs="Arial"/>
+          <w:i/>
           <w:color w:val="000000"/>
           <w:sz w:val="24"/>
           <w:szCs w:val="24"/>
@@ -192,6 +229,7 @@
       <w:r>
         <w:rPr>
           <w:rFonts w:ascii="Arial" w:eastAsia="Times New Roman" w:hAnsi="Arial" w:cs="Arial"/>
+          <w:i/>
           <w:color w:val="000000"/>
           <w:sz w:val="24"/>
           <w:szCs w:val="24"/>
@@ -223,12 +261,30 @@
           <w:sz w:val="24"/>
           <w:szCs w:val="24"/>
         </w:rPr>
-        <w:t>todos estes problemas, tais como o estoque baixo, a falta de sangue para certos pacientes, a urgência por bolsas de sangue, que muitas vezes leva a morte pela falta do mesmo.</w:t>
-      </w:r>
-    </w:p>
-    <w:p>
-      <w:pPr>
-        <w:spacing w:after="0" w:line="360" w:lineRule="auto"/>
+        <w:t>todos estes problemas, tais como o estoque baixo, a falta de sangue para certos pacientes, a urgência por bolsas de sangue, que muitas vezes leva</w:t>
+      </w:r>
+      <w:r>
+        <w:rPr>
+          <w:rFonts w:ascii="Arial" w:eastAsia="Times New Roman" w:hAnsi="Arial" w:cs="Arial"/>
+          <w:color w:val="000000"/>
+          <w:sz w:val="24"/>
+          <w:szCs w:val="24"/>
+        </w:rPr>
+        <w:t>m</w:t>
+      </w:r>
+      <w:r>
+        <w:rPr>
+          <w:rFonts w:ascii="Arial" w:eastAsia="Times New Roman" w:hAnsi="Arial" w:cs="Arial"/>
+          <w:color w:val="000000"/>
+          <w:sz w:val="24"/>
+          <w:szCs w:val="24"/>
+        </w:rPr>
+        <w:t xml:space="preserve"> a morte pela falta do mesmo.</w:t>
+      </w:r>
+    </w:p>
+    <w:p>
+      <w:pPr>
+        <w:spacing w:after="0" w:line="240" w:lineRule="auto"/>
         <w:jc w:val="both"/>
         <w:rPr>
           <w:rFonts w:ascii="Arial" w:eastAsia="Times New Roman" w:hAnsi="Arial" w:cs="Arial"/>
@@ -246,25 +302,165 @@
         </w:rPr>
         <w:t xml:space="preserve">A ideia e o objetivo principal é mostrar através de ferramentas ágeis que </w:t>
       </w:r>
-      <w:proofErr w:type="gramStart"/>
-      <w:r>
-        <w:rPr>
-          <w:rFonts w:ascii="Arial" w:eastAsia="Times New Roman" w:hAnsi="Arial" w:cs="Arial"/>
-          <w:color w:val="000000"/>
-          <w:sz w:val="24"/>
-          <w:szCs w:val="24"/>
-        </w:rPr>
-        <w:t>pode-se</w:t>
-      </w:r>
-      <w:proofErr w:type="gramEnd"/>
-      <w:r>
-        <w:rPr>
-          <w:rFonts w:ascii="Arial" w:eastAsia="Times New Roman" w:hAnsi="Arial" w:cs="Arial"/>
-          <w:color w:val="000000"/>
-          <w:sz w:val="24"/>
-          <w:szCs w:val="24"/>
-        </w:rPr>
-        <w:t xml:space="preserve"> obter sangue em um processo bem mais rápido que o normal, deixando claro que precisa-se sempre da colaboração e conscientização da população em geral.</w:t>
+      <w:r>
+        <w:rPr>
+          <w:rFonts w:ascii="Arial" w:eastAsia="Times New Roman" w:hAnsi="Arial" w:cs="Arial"/>
+          <w:color w:val="000000"/>
+          <w:sz w:val="24"/>
+          <w:szCs w:val="24"/>
+        </w:rPr>
+        <w:t>se pode</w:t>
+      </w:r>
+      <w:r>
+        <w:rPr>
+          <w:rFonts w:ascii="Arial" w:eastAsia="Times New Roman" w:hAnsi="Arial" w:cs="Arial"/>
+          <w:color w:val="000000"/>
+          <w:sz w:val="24"/>
+          <w:szCs w:val="24"/>
+        </w:rPr>
+        <w:t xml:space="preserve"> obter sangue em um processo bem mais rápido que o normal, deixando claro que </w:t>
+      </w:r>
+      <w:r>
+        <w:rPr>
+          <w:rFonts w:ascii="Arial" w:eastAsia="Times New Roman" w:hAnsi="Arial" w:cs="Arial"/>
+          <w:color w:val="000000"/>
+          <w:sz w:val="24"/>
+          <w:szCs w:val="24"/>
+        </w:rPr>
+        <w:t>é necessário</w:t>
+      </w:r>
+      <w:r>
+        <w:rPr>
+          <w:rFonts w:ascii="Arial" w:eastAsia="Times New Roman" w:hAnsi="Arial" w:cs="Arial"/>
+          <w:color w:val="000000"/>
+          <w:sz w:val="24"/>
+          <w:szCs w:val="24"/>
+        </w:rPr>
+        <w:t xml:space="preserve"> sempre da colaboração e consci</w:t>
+      </w:r>
+      <w:r>
+        <w:rPr>
+          <w:rFonts w:ascii="Arial" w:eastAsia="Times New Roman" w:hAnsi="Arial" w:cs="Arial"/>
+          <w:color w:val="000000"/>
+          <w:sz w:val="24"/>
+          <w:szCs w:val="24"/>
+        </w:rPr>
+        <w:t xml:space="preserve">entização da população em geral, tratando os casos com urgência com mais prioridade e obtendo agilidade através da ferramenta </w:t>
+      </w:r>
+      <w:proofErr w:type="spellStart"/>
+      <w:r>
+        <w:rPr>
+          <w:rFonts w:ascii="Arial" w:eastAsia="Times New Roman" w:hAnsi="Arial" w:cs="Arial"/>
+          <w:color w:val="000000"/>
+          <w:sz w:val="24"/>
+          <w:szCs w:val="24"/>
+        </w:rPr>
+        <w:t>api</w:t>
+      </w:r>
+      <w:proofErr w:type="spellEnd"/>
+      <w:r>
+        <w:rPr>
+          <w:rFonts w:ascii="Arial" w:eastAsia="Times New Roman" w:hAnsi="Arial" w:cs="Arial"/>
+          <w:color w:val="000000"/>
+          <w:sz w:val="24"/>
+          <w:szCs w:val="24"/>
+        </w:rPr>
+        <w:t xml:space="preserve"> do Google </w:t>
+      </w:r>
+      <w:proofErr w:type="spellStart"/>
+      <w:r>
+        <w:rPr>
+          <w:rFonts w:ascii="Arial" w:eastAsia="Times New Roman" w:hAnsi="Arial" w:cs="Arial"/>
+          <w:color w:val="000000"/>
+          <w:sz w:val="24"/>
+          <w:szCs w:val="24"/>
+        </w:rPr>
+        <w:t>maps</w:t>
+      </w:r>
+      <w:proofErr w:type="spellEnd"/>
+      <w:r>
+        <w:rPr>
+          <w:rFonts w:ascii="Arial" w:eastAsia="Times New Roman" w:hAnsi="Arial" w:cs="Arial"/>
+          <w:color w:val="000000"/>
+          <w:sz w:val="24"/>
+          <w:szCs w:val="24"/>
+        </w:rPr>
+        <w:t>, introduzindo uma busca feita pelo próprio h</w:t>
+      </w:r>
+      <w:r>
+        <w:rPr>
+          <w:rFonts w:ascii="Arial" w:eastAsia="Times New Roman" w:hAnsi="Arial" w:cs="Arial"/>
+          <w:color w:val="000000"/>
+          <w:sz w:val="24"/>
+          <w:szCs w:val="24"/>
+        </w:rPr>
+        <w:t xml:space="preserve">emocentro em um raio aproximado, busca-se </w:t>
+      </w:r>
+      <w:r>
+        <w:rPr>
+          <w:rFonts w:ascii="Arial" w:eastAsia="Times New Roman" w:hAnsi="Arial" w:cs="Arial"/>
+          <w:color w:val="000000"/>
+          <w:sz w:val="24"/>
+          <w:szCs w:val="24"/>
+        </w:rPr>
+        <w:t>o maior número de pessoas com o tipo sanguíneo esp</w:t>
+      </w:r>
+      <w:r>
+        <w:rPr>
+          <w:rFonts w:ascii="Arial" w:eastAsia="Times New Roman" w:hAnsi="Arial" w:cs="Arial"/>
+          <w:color w:val="000000"/>
+          <w:sz w:val="24"/>
+          <w:szCs w:val="24"/>
+        </w:rPr>
+        <w:t>ecificado para entrar em contato e agendar a doação.</w:t>
+      </w:r>
+    </w:p>
+    <w:p>
+      <w:pPr>
+        <w:spacing w:after="0" w:line="240" w:lineRule="auto"/>
+        <w:jc w:val="both"/>
+        <w:rPr>
+          <w:rFonts w:ascii="Arial" w:eastAsia="Times New Roman" w:hAnsi="Arial" w:cs="Arial"/>
+          <w:color w:val="000000"/>
+          <w:sz w:val="24"/>
+          <w:szCs w:val="24"/>
+        </w:rPr>
+      </w:pPr>
+      <w:r>
+        <w:rPr>
+          <w:rFonts w:ascii="Arial" w:eastAsia="Times New Roman" w:hAnsi="Arial" w:cs="Arial"/>
+          <w:color w:val="000000"/>
+          <w:sz w:val="24"/>
+          <w:szCs w:val="24"/>
+        </w:rPr>
+        <w:t xml:space="preserve">Após o </w:t>
+      </w:r>
+      <w:r>
+        <w:rPr>
+          <w:rFonts w:ascii="Arial" w:eastAsia="Times New Roman" w:hAnsi="Arial" w:cs="Arial"/>
+          <w:color w:val="FF0000"/>
+          <w:sz w:val="24"/>
+          <w:szCs w:val="24"/>
+        </w:rPr>
+        <w:t>efetivamento</w:t>
+      </w:r>
+      <w:r>
+        <w:rPr>
+          <w:rFonts w:ascii="Arial" w:eastAsia="Times New Roman" w:hAnsi="Arial" w:cs="Arial"/>
+          <w:color w:val="000000"/>
+          <w:sz w:val="24"/>
+          <w:szCs w:val="24"/>
+        </w:rPr>
+        <w:t xml:space="preserve"> do cadastro,</w:t>
+      </w:r>
+      <w:r>
+        <w:rPr>
+          <w:rFonts w:ascii="Arial" w:eastAsia="Times New Roman" w:hAnsi="Arial" w:cs="Arial"/>
+          <w:color w:val="000000"/>
+          <w:sz w:val="24"/>
+          <w:szCs w:val="24"/>
+        </w:rPr>
+        <w:t xml:space="preserve"> haverá total sigilo sobre os dados do doador e somente os hemocentros e hospitais terão acesso a eles, priorizando e garantindo a privacidade.</w:t>
       </w:r>
     </w:p>
     <w:p>
@@ -324,6 +520,253 @@
           <w:szCs w:val="20"/>
         </w:rPr>
       </w:pPr>
+    </w:p>
+    <w:p>
+      <w:pPr>
+        <w:spacing w:after="0" w:line="360" w:lineRule="auto"/>
+        <w:jc w:val="both"/>
+        <w:rPr>
+          <w:rFonts w:ascii="Arial" w:eastAsia="Times New Roman" w:hAnsi="Arial" w:cs="Arial"/>
+          <w:i/>
+          <w:color w:val="000000"/>
+          <w:sz w:val="20"/>
+          <w:szCs w:val="20"/>
+        </w:rPr>
+      </w:pPr>
+    </w:p>
+    <w:p>
+      <w:pPr>
+        <w:spacing w:after="0" w:line="360" w:lineRule="auto"/>
+        <w:jc w:val="both"/>
+        <w:rPr>
+          <w:rFonts w:ascii="Arial" w:eastAsia="Times New Roman" w:hAnsi="Arial" w:cs="Arial"/>
+          <w:i/>
+          <w:color w:val="000000"/>
+          <w:sz w:val="20"/>
+          <w:szCs w:val="20"/>
+        </w:rPr>
+      </w:pPr>
+    </w:p>
+    <w:p>
+      <w:pPr>
+        <w:spacing w:after="0" w:line="360" w:lineRule="auto"/>
+        <w:jc w:val="both"/>
+        <w:rPr>
+          <w:rFonts w:ascii="Arial" w:eastAsia="Times New Roman" w:hAnsi="Arial" w:cs="Arial"/>
+          <w:i/>
+          <w:color w:val="000000"/>
+          <w:sz w:val="20"/>
+          <w:szCs w:val="20"/>
+        </w:rPr>
+      </w:pPr>
+    </w:p>
+    <w:p>
+      <w:pPr>
+        <w:spacing w:after="0" w:line="360" w:lineRule="auto"/>
+        <w:jc w:val="both"/>
+        <w:rPr>
+          <w:rFonts w:ascii="Arial" w:eastAsia="Times New Roman" w:hAnsi="Arial" w:cs="Arial"/>
+          <w:i/>
+          <w:color w:val="000000"/>
+          <w:sz w:val="20"/>
+          <w:szCs w:val="20"/>
+        </w:rPr>
+      </w:pPr>
+    </w:p>
+    <w:p>
+      <w:pPr>
+        <w:spacing w:after="0" w:line="360" w:lineRule="auto"/>
+        <w:jc w:val="both"/>
+        <w:rPr>
+          <w:rFonts w:ascii="Arial" w:eastAsia="Times New Roman" w:hAnsi="Arial" w:cs="Arial"/>
+          <w:i/>
+          <w:color w:val="000000"/>
+          <w:sz w:val="20"/>
+          <w:szCs w:val="20"/>
+        </w:rPr>
+      </w:pPr>
+    </w:p>
+    <w:p>
+      <w:pPr>
+        <w:spacing w:after="0" w:line="360" w:lineRule="auto"/>
+        <w:jc w:val="both"/>
+        <w:rPr>
+          <w:rFonts w:ascii="Arial" w:eastAsia="Times New Roman" w:hAnsi="Arial" w:cs="Arial"/>
+          <w:i/>
+          <w:color w:val="000000"/>
+          <w:sz w:val="20"/>
+          <w:szCs w:val="20"/>
+        </w:rPr>
+      </w:pPr>
+    </w:p>
+    <w:p>
+      <w:pPr>
+        <w:spacing w:after="0" w:line="360" w:lineRule="auto"/>
+        <w:jc w:val="both"/>
+        <w:rPr>
+          <w:rFonts w:ascii="Arial" w:eastAsia="Times New Roman" w:hAnsi="Arial" w:cs="Arial"/>
+          <w:i/>
+          <w:color w:val="000000"/>
+          <w:sz w:val="20"/>
+          <w:szCs w:val="20"/>
+        </w:rPr>
+      </w:pPr>
+    </w:p>
+    <w:p>
+      <w:pPr>
+        <w:spacing w:after="0" w:line="360" w:lineRule="auto"/>
+        <w:jc w:val="both"/>
+        <w:rPr>
+          <w:rFonts w:ascii="Arial" w:eastAsia="Times New Roman" w:hAnsi="Arial" w:cs="Arial"/>
+          <w:i/>
+          <w:color w:val="000000"/>
+          <w:sz w:val="20"/>
+          <w:szCs w:val="20"/>
+        </w:rPr>
+      </w:pPr>
+    </w:p>
+    <w:p>
+      <w:pPr>
+        <w:spacing w:after="0" w:line="360" w:lineRule="auto"/>
+        <w:jc w:val="both"/>
+        <w:rPr>
+          <w:rFonts w:ascii="Arial" w:eastAsia="Times New Roman" w:hAnsi="Arial" w:cs="Arial"/>
+          <w:i/>
+          <w:color w:val="000000"/>
+          <w:sz w:val="20"/>
+          <w:szCs w:val="20"/>
+        </w:rPr>
+      </w:pPr>
+    </w:p>
+    <w:p>
+      <w:pPr>
+        <w:spacing w:after="0" w:line="360" w:lineRule="auto"/>
+        <w:jc w:val="both"/>
+        <w:rPr>
+          <w:rFonts w:ascii="Arial" w:eastAsia="Times New Roman" w:hAnsi="Arial" w:cs="Arial"/>
+          <w:i/>
+          <w:color w:val="000000"/>
+          <w:sz w:val="20"/>
+          <w:szCs w:val="20"/>
+        </w:rPr>
+      </w:pPr>
+    </w:p>
+    <w:p>
+      <w:pPr>
+        <w:spacing w:after="0" w:line="360" w:lineRule="auto"/>
+        <w:jc w:val="both"/>
+        <w:rPr>
+          <w:rFonts w:ascii="Arial" w:eastAsia="Times New Roman" w:hAnsi="Arial" w:cs="Arial"/>
+          <w:i/>
+          <w:color w:val="000000"/>
+          <w:sz w:val="20"/>
+          <w:szCs w:val="20"/>
+        </w:rPr>
+      </w:pPr>
+    </w:p>
+    <w:p>
+      <w:pPr>
+        <w:spacing w:after="0" w:line="360" w:lineRule="auto"/>
+        <w:jc w:val="both"/>
+        <w:rPr>
+          <w:rFonts w:ascii="Arial" w:eastAsia="Times New Roman" w:hAnsi="Arial" w:cs="Arial"/>
+          <w:i/>
+          <w:color w:val="000000"/>
+          <w:sz w:val="20"/>
+          <w:szCs w:val="20"/>
+        </w:rPr>
+      </w:pPr>
+    </w:p>
+    <w:p>
+      <w:pPr>
+        <w:spacing w:after="0" w:line="360" w:lineRule="auto"/>
+        <w:jc w:val="both"/>
+        <w:rPr>
+          <w:rFonts w:ascii="Arial" w:eastAsia="Times New Roman" w:hAnsi="Arial" w:cs="Arial"/>
+          <w:i/>
+          <w:color w:val="000000"/>
+          <w:sz w:val="20"/>
+          <w:szCs w:val="20"/>
+        </w:rPr>
+      </w:pPr>
+    </w:p>
+    <w:p>
+      <w:pPr>
+        <w:spacing w:after="0" w:line="360" w:lineRule="auto"/>
+        <w:jc w:val="both"/>
+        <w:rPr>
+          <w:rFonts w:ascii="Arial" w:eastAsia="Times New Roman" w:hAnsi="Arial" w:cs="Arial"/>
+          <w:i/>
+          <w:color w:val="000000"/>
+          <w:sz w:val="20"/>
+          <w:szCs w:val="20"/>
+        </w:rPr>
+      </w:pPr>
+    </w:p>
+    <w:p>
+      <w:pPr>
+        <w:spacing w:after="0" w:line="360" w:lineRule="auto"/>
+        <w:jc w:val="both"/>
+        <w:rPr>
+          <w:rFonts w:ascii="Arial" w:eastAsia="Times New Roman" w:hAnsi="Arial" w:cs="Arial"/>
+          <w:i/>
+          <w:color w:val="000000"/>
+          <w:sz w:val="20"/>
+          <w:szCs w:val="20"/>
+        </w:rPr>
+      </w:pPr>
+    </w:p>
+    <w:p>
+      <w:pPr>
+        <w:spacing w:after="0" w:line="360" w:lineRule="auto"/>
+        <w:jc w:val="both"/>
+        <w:rPr>
+          <w:rFonts w:ascii="Arial" w:eastAsia="Times New Roman" w:hAnsi="Arial" w:cs="Arial"/>
+          <w:i/>
+          <w:color w:val="000000"/>
+          <w:sz w:val="20"/>
+          <w:szCs w:val="20"/>
+        </w:rPr>
+      </w:pPr>
+    </w:p>
+    <w:p>
+      <w:pPr>
+        <w:spacing w:after="0" w:line="360" w:lineRule="auto"/>
+        <w:jc w:val="both"/>
+        <w:rPr>
+          <w:rFonts w:ascii="Arial" w:eastAsia="Times New Roman" w:hAnsi="Arial" w:cs="Arial"/>
+          <w:i/>
+          <w:color w:val="000000"/>
+          <w:sz w:val="20"/>
+          <w:szCs w:val="20"/>
+        </w:rPr>
+      </w:pPr>
+    </w:p>
+    <w:p>
+      <w:pPr>
+        <w:spacing w:after="0" w:line="360" w:lineRule="auto"/>
+        <w:jc w:val="both"/>
+        <w:rPr>
+          <w:rFonts w:ascii="Arial" w:eastAsia="Times New Roman" w:hAnsi="Arial" w:cs="Arial"/>
+          <w:i/>
+          <w:color w:val="000000"/>
+          <w:sz w:val="20"/>
+          <w:szCs w:val="20"/>
+        </w:rPr>
+      </w:pPr>
+    </w:p>
+    <w:p>
+      <w:pPr>
+        <w:spacing w:after="0" w:line="360" w:lineRule="auto"/>
+        <w:jc w:val="both"/>
+        <w:rPr>
+          <w:rFonts w:ascii="Arial" w:eastAsia="Times New Roman" w:hAnsi="Arial" w:cs="Arial"/>
+          <w:i/>
+          <w:color w:val="000000"/>
+          <w:sz w:val="20"/>
+          <w:szCs w:val="20"/>
+        </w:rPr>
+      </w:pPr>
       <w:r>
         <w:rPr>
           <w:rFonts w:ascii="Arial" w:eastAsia="Times New Roman" w:hAnsi="Arial" w:cs="Arial"/>
@@ -434,19 +877,6 @@
     </w:p>
     <w:p>
       <w:pPr>
-        <w:spacing w:after="0" w:line="360" w:lineRule="auto"/>
-        <w:jc w:val="both"/>
-        <w:rPr>
-          <w:rFonts w:ascii="Arial" w:eastAsia="Times New Roman" w:hAnsi="Arial" w:cs="Arial"/>
-          <w:i/>
-          <w:color w:val="000000"/>
-          <w:sz w:val="20"/>
-          <w:szCs w:val="20"/>
-        </w:rPr>
-      </w:pPr>
-    </w:p>
-    <w:p>
-      <w:pPr>
         <w:spacing w:after="0" w:line="240" w:lineRule="auto"/>
         <w:rPr>
           <w:rFonts w:ascii="Arial" w:eastAsia="Times New Roman" w:hAnsi="Arial" w:cs="Arial"/>
@@ -473,25 +903,46 @@
       <w:pPr>
         <w:spacing w:after="0" w:line="240" w:lineRule="auto"/>
         <w:rPr>
-          <w:rFonts w:ascii="Arial" w:eastAsia="Times New Roman" w:hAnsi="Arial" w:cs="Arial"/>
-          <w:i/>
-          <w:color w:val="222222"/>
-          <w:sz w:val="20"/>
-          <w:szCs w:val="20"/>
-        </w:rPr>
-      </w:pPr>
+          <w:rFonts w:ascii="Times New Roman" w:eastAsia="Times New Roman" w:hAnsi="Times New Roman" w:cs="Times New Roman"/>
+          <w:i/>
+          <w:sz w:val="24"/>
+          <w:szCs w:val="24"/>
+        </w:rPr>
+      </w:pPr>
+      <w:r>
+        <w:rPr>
+          <w:rFonts w:ascii="Arial" w:eastAsia="Times New Roman" w:hAnsi="Arial" w:cs="Arial"/>
+          <w:i/>
+          <w:color w:val="222222"/>
+          <w:sz w:val="20"/>
+          <w:szCs w:val="20"/>
+        </w:rPr>
+        <w:t>Introdução: Fale sobre a necessidade de desenvolver com rapidez</w:t>
+      </w:r>
     </w:p>
     <w:p>
       <w:pPr>
         <w:spacing w:after="0" w:line="240" w:lineRule="auto"/>
         <w:rPr>
           <w:rFonts w:ascii="Arial" w:eastAsia="Times New Roman" w:hAnsi="Arial" w:cs="Arial"/>
-          <w:i/>
-          <w:color w:val="222222"/>
-          <w:sz w:val="20"/>
-          <w:szCs w:val="20"/>
-        </w:rPr>
-      </w:pPr>
+          <w:b/>
+          <w:i/>
+          <w:color w:val="222222"/>
+          <w:sz w:val="20"/>
+          <w:szCs w:val="20"/>
+        </w:rPr>
+      </w:pPr>
+      <w:r>
+        <w:rPr>
+          <w:rFonts w:ascii="Arial" w:eastAsia="Times New Roman" w:hAnsi="Arial" w:cs="Arial"/>
+          <w:b/>
+          <w:i/>
+          <w:color w:val="222222"/>
+          <w:sz w:val="20"/>
+          <w:szCs w:val="20"/>
+        </w:rPr>
+        <w:t>Objetivo: Não é só isso, a ideia central é o desenvolvimento ágil.</w:t>
+      </w:r>
     </w:p>
     <w:p>
       <w:pPr>
@@ -504,6 +955,16 @@
           <w:szCs w:val="20"/>
         </w:rPr>
       </w:pPr>
+      <w:r>
+        <w:rPr>
+          <w:rFonts w:ascii="Arial" w:eastAsia="Times New Roman" w:hAnsi="Arial" w:cs="Arial"/>
+          <w:i/>
+          <w:color w:val="222222"/>
+          <w:sz w:val="20"/>
+          <w:szCs w:val="20"/>
+        </w:rPr>
+        <w:t>Justificativa: E o desenvolvimento ágil?</w:t>
+      </w:r>
     </w:p>
     <w:p>
       <w:pPr>
@@ -516,6 +977,16 @@
           <w:szCs w:val="20"/>
         </w:rPr>
       </w:pPr>
+      <w:r>
+        <w:rPr>
+          <w:rFonts w:ascii="Arial" w:eastAsia="Times New Roman" w:hAnsi="Arial" w:cs="Arial"/>
+          <w:i/>
+          <w:color w:val="222222"/>
+          <w:sz w:val="20"/>
+          <w:szCs w:val="20"/>
+        </w:rPr>
+        <w:t>Fundamentação teórica: Não falou sobre os métodos ágeis</w:t>
+      </w:r>
     </w:p>
     <w:p>
       <w:pPr>
@@ -528,6 +999,38 @@
           <w:szCs w:val="20"/>
         </w:rPr>
       </w:pPr>
+      <w:r>
+        <w:rPr>
+          <w:rFonts w:ascii="Arial" w:eastAsia="Times New Roman" w:hAnsi="Arial" w:cs="Arial"/>
+          <w:i/>
+          <w:color w:val="222222"/>
+          <w:sz w:val="20"/>
+          <w:szCs w:val="20"/>
+        </w:rPr>
+        <w:t xml:space="preserve">Justifique o porquê da escolha do </w:t>
+      </w:r>
+      <w:proofErr w:type="spellStart"/>
+      <w:r>
+        <w:rPr>
+          <w:rFonts w:ascii="Arial" w:eastAsia="Times New Roman" w:hAnsi="Arial" w:cs="Arial"/>
+          <w:i/>
+          <w:color w:val="222222"/>
+          <w:sz w:val="20"/>
+          <w:szCs w:val="20"/>
+        </w:rPr>
+        <w:t>Ruby</w:t>
+      </w:r>
+      <w:proofErr w:type="spellEnd"/>
+      <w:r>
+        <w:rPr>
+          <w:rFonts w:ascii="Arial" w:eastAsia="Times New Roman" w:hAnsi="Arial" w:cs="Arial"/>
+          <w:i/>
+          <w:color w:val="222222"/>
+          <w:sz w:val="20"/>
+          <w:szCs w:val="20"/>
+        </w:rPr>
+        <w:t xml:space="preserve"> para abordar o tema de desenvolvimento ágil.</w:t>
+      </w:r>
     </w:p>
     <w:p>
       <w:pPr>
@@ -540,6 +1043,16 @@
           <w:szCs w:val="20"/>
         </w:rPr>
       </w:pPr>
+      <w:r>
+        <w:rPr>
+          <w:rFonts w:ascii="Arial" w:eastAsia="Times New Roman" w:hAnsi="Arial" w:cs="Arial"/>
+          <w:i/>
+          <w:color w:val="222222"/>
+          <w:sz w:val="20"/>
+          <w:szCs w:val="20"/>
+        </w:rPr>
+        <w:t>Estudo de caso: Coloque aqui o objetivo da aplicação.</w:t>
+      </w:r>
     </w:p>
     <w:p>
       <w:pPr>
@@ -552,242 +1065,14 @@
           <w:szCs w:val="20"/>
         </w:rPr>
       </w:pPr>
-    </w:p>
-    <w:p>
-      <w:pPr>
-        <w:spacing w:after="0" w:line="240" w:lineRule="auto"/>
-        <w:rPr>
-          <w:rFonts w:ascii="Arial" w:eastAsia="Times New Roman" w:hAnsi="Arial" w:cs="Arial"/>
-          <w:i/>
-          <w:color w:val="222222"/>
-          <w:sz w:val="20"/>
-          <w:szCs w:val="20"/>
-        </w:rPr>
-      </w:pPr>
-    </w:p>
-    <w:p>
-      <w:pPr>
-        <w:spacing w:after="0" w:line="240" w:lineRule="auto"/>
-        <w:rPr>
-          <w:rFonts w:ascii="Arial" w:eastAsia="Times New Roman" w:hAnsi="Arial" w:cs="Arial"/>
-          <w:i/>
-          <w:color w:val="222222"/>
-          <w:sz w:val="20"/>
-          <w:szCs w:val="20"/>
-        </w:rPr>
-      </w:pPr>
-    </w:p>
-    <w:p>
-      <w:pPr>
-        <w:spacing w:after="0" w:line="240" w:lineRule="auto"/>
-        <w:rPr>
-          <w:rFonts w:ascii="Arial" w:eastAsia="Times New Roman" w:hAnsi="Arial" w:cs="Arial"/>
-          <w:i/>
-          <w:color w:val="222222"/>
-          <w:sz w:val="20"/>
-          <w:szCs w:val="20"/>
-        </w:rPr>
-      </w:pPr>
-    </w:p>
-    <w:p>
-      <w:pPr>
-        <w:spacing w:after="0" w:line="240" w:lineRule="auto"/>
-        <w:rPr>
-          <w:rFonts w:ascii="Arial" w:eastAsia="Times New Roman" w:hAnsi="Arial" w:cs="Arial"/>
-          <w:i/>
-          <w:color w:val="222222"/>
-          <w:sz w:val="20"/>
-          <w:szCs w:val="20"/>
-        </w:rPr>
-      </w:pPr>
-    </w:p>
-    <w:p>
-      <w:pPr>
-        <w:spacing w:after="0" w:line="240" w:lineRule="auto"/>
-        <w:rPr>
-          <w:rFonts w:ascii="Arial" w:eastAsia="Times New Roman" w:hAnsi="Arial" w:cs="Arial"/>
-          <w:i/>
-          <w:color w:val="222222"/>
-          <w:sz w:val="20"/>
-          <w:szCs w:val="20"/>
-        </w:rPr>
-      </w:pPr>
-    </w:p>
-    <w:p>
-      <w:pPr>
-        <w:spacing w:after="0" w:line="240" w:lineRule="auto"/>
-        <w:rPr>
-          <w:rFonts w:ascii="Times New Roman" w:eastAsia="Times New Roman" w:hAnsi="Times New Roman" w:cs="Times New Roman"/>
-          <w:i/>
-          <w:sz w:val="24"/>
-          <w:szCs w:val="24"/>
-        </w:rPr>
-      </w:pPr>
-      <w:r>
-        <w:rPr>
-          <w:rFonts w:ascii="Arial" w:eastAsia="Times New Roman" w:hAnsi="Arial" w:cs="Arial"/>
-          <w:i/>
-          <w:color w:val="222222"/>
-          <w:sz w:val="20"/>
-          <w:szCs w:val="20"/>
-        </w:rPr>
-        <w:t>Introdução: Fale sobre a necessidade de desenvolver com rapidez</w:t>
-      </w:r>
-    </w:p>
-    <w:p>
-      <w:pPr>
-        <w:spacing w:after="0" w:line="240" w:lineRule="auto"/>
-        <w:rPr>
-          <w:rFonts w:ascii="Arial" w:eastAsia="Times New Roman" w:hAnsi="Arial" w:cs="Arial"/>
-          <w:b/>
-          <w:i/>
-          <w:color w:val="222222"/>
-          <w:sz w:val="20"/>
-          <w:szCs w:val="20"/>
-        </w:rPr>
-      </w:pPr>
-      <w:r>
-        <w:rPr>
-          <w:rFonts w:ascii="Arial" w:eastAsia="Times New Roman" w:hAnsi="Arial" w:cs="Arial"/>
-          <w:b/>
-          <w:i/>
-          <w:color w:val="222222"/>
-          <w:sz w:val="20"/>
-          <w:szCs w:val="20"/>
-        </w:rPr>
-        <w:t>Objetivo: Não é só isso, a ideia central é o desenvolvimento ágil.</w:t>
-      </w:r>
-    </w:p>
-    <w:p>
-      <w:pPr>
-        <w:spacing w:after="0" w:line="240" w:lineRule="auto"/>
-        <w:rPr>
-          <w:rFonts w:ascii="Arial" w:eastAsia="Times New Roman" w:hAnsi="Arial" w:cs="Arial"/>
-          <w:i/>
-          <w:color w:val="222222"/>
-          <w:sz w:val="20"/>
-          <w:szCs w:val="20"/>
-        </w:rPr>
-      </w:pPr>
-      <w:r>
-        <w:rPr>
-          <w:rFonts w:ascii="Arial" w:eastAsia="Times New Roman" w:hAnsi="Arial" w:cs="Arial"/>
-          <w:i/>
-          <w:color w:val="222222"/>
-          <w:sz w:val="20"/>
-          <w:szCs w:val="20"/>
-        </w:rPr>
-        <w:t>Justificativa: E o desenvolvimento ágil?</w:t>
-      </w:r>
-    </w:p>
-    <w:p>
-      <w:pPr>
-        <w:spacing w:after="0" w:line="240" w:lineRule="auto"/>
-        <w:rPr>
-          <w:rFonts w:ascii="Arial" w:eastAsia="Times New Roman" w:hAnsi="Arial" w:cs="Arial"/>
-          <w:i/>
-          <w:color w:val="222222"/>
-          <w:sz w:val="20"/>
-          <w:szCs w:val="20"/>
-        </w:rPr>
-      </w:pPr>
-      <w:r>
-        <w:rPr>
-          <w:rFonts w:ascii="Arial" w:eastAsia="Times New Roman" w:hAnsi="Arial" w:cs="Arial"/>
-          <w:i/>
-          <w:color w:val="222222"/>
-          <w:sz w:val="20"/>
-          <w:szCs w:val="20"/>
-        </w:rPr>
-        <w:t>Fundamentação teórica: Não falou sobre os métodos ágeis</w:t>
-      </w:r>
-    </w:p>
-    <w:p>
-      <w:pPr>
-        <w:spacing w:after="0" w:line="240" w:lineRule="auto"/>
-        <w:rPr>
-          <w:rFonts w:ascii="Arial" w:eastAsia="Times New Roman" w:hAnsi="Arial" w:cs="Arial"/>
-          <w:i/>
-          <w:color w:val="222222"/>
-          <w:sz w:val="20"/>
-          <w:szCs w:val="20"/>
-        </w:rPr>
-      </w:pPr>
-      <w:r>
-        <w:rPr>
-          <w:rFonts w:ascii="Arial" w:eastAsia="Times New Roman" w:hAnsi="Arial" w:cs="Arial"/>
-          <w:i/>
-          <w:color w:val="222222"/>
-          <w:sz w:val="20"/>
-          <w:szCs w:val="20"/>
-        </w:rPr>
-        <w:t xml:space="preserve">Justifique o porquê da escolha do </w:t>
-      </w:r>
-      <w:proofErr w:type="spellStart"/>
-      <w:r>
-        <w:rPr>
-          <w:rFonts w:ascii="Arial" w:eastAsia="Times New Roman" w:hAnsi="Arial" w:cs="Arial"/>
-          <w:i/>
-          <w:color w:val="222222"/>
-          <w:sz w:val="20"/>
-          <w:szCs w:val="20"/>
-        </w:rPr>
-        <w:t>Ruby</w:t>
-      </w:r>
-      <w:proofErr w:type="spellEnd"/>
-      <w:r>
-        <w:rPr>
-          <w:rFonts w:ascii="Arial" w:eastAsia="Times New Roman" w:hAnsi="Arial" w:cs="Arial"/>
-          <w:i/>
-          <w:color w:val="222222"/>
-          <w:sz w:val="20"/>
-          <w:szCs w:val="20"/>
-        </w:rPr>
-        <w:t xml:space="preserve"> para abordar o tema de desenvolvimento ágil.</w:t>
-      </w:r>
-    </w:p>
-    <w:p>
-      <w:pPr>
-        <w:spacing w:after="0" w:line="240" w:lineRule="auto"/>
-        <w:rPr>
-          <w:rFonts w:ascii="Arial" w:eastAsia="Times New Roman" w:hAnsi="Arial" w:cs="Arial"/>
-          <w:i/>
-          <w:color w:val="222222"/>
-          <w:sz w:val="20"/>
-          <w:szCs w:val="20"/>
-        </w:rPr>
-      </w:pPr>
-      <w:r>
-        <w:rPr>
-          <w:rFonts w:ascii="Arial" w:eastAsia="Times New Roman" w:hAnsi="Arial" w:cs="Arial"/>
-          <w:i/>
-          <w:color w:val="222222"/>
-          <w:sz w:val="20"/>
-          <w:szCs w:val="20"/>
-        </w:rPr>
-        <w:t>Estudo de caso: Coloque aqui o objetivo da aplicação.</w:t>
-      </w:r>
-    </w:p>
-    <w:p>
-      <w:pPr>
-        <w:spacing w:after="0" w:line="240" w:lineRule="auto"/>
-        <w:rPr>
-          <w:rFonts w:ascii="Arial" w:eastAsia="Times New Roman" w:hAnsi="Arial" w:cs="Arial"/>
-          <w:i/>
-          <w:color w:val="222222"/>
-          <w:sz w:val="20"/>
-          <w:szCs w:val="20"/>
-        </w:rPr>
-      </w:pPr>
-      <w:r>
-        <w:rPr>
-          <w:rFonts w:ascii="Arial" w:eastAsia="Times New Roman" w:hAnsi="Arial" w:cs="Arial"/>
-          <w:i/>
-          <w:color w:val="222222"/>
-          <w:sz w:val="20"/>
-          <w:szCs w:val="20"/>
-        </w:rPr>
-        <w:lastRenderedPageBreak/>
+      <w:r>
+        <w:rPr>
+          <w:rFonts w:ascii="Arial" w:eastAsia="Times New Roman" w:hAnsi="Arial" w:cs="Arial"/>
+          <w:i/>
+          <w:color w:val="222222"/>
+          <w:sz w:val="20"/>
+          <w:szCs w:val="20"/>
+        </w:rPr>
         <w:t xml:space="preserve">Descrição do sistema: O que eu consigo fazer? </w:t>
       </w:r>
       <w:proofErr w:type="gramStart"/>

</xml_diff>